<commit_message>
Streams, Method Reference and Default method example
</commit_message>
<xml_diff>
--- a/java8_features/Lambda/Java8_Features.docx
+++ b/java8_features/Lambda/Java8_Features.docx
@@ -232,7 +232,16 @@
         <w:pStyle w:val="ListParagraph"/>
       </w:pPr>
       <w:r>
-        <w:t xml:space="preserve">An interface which contains single abstract method is called Function Interface. If you want to invoke Lambda </w:t>
+        <w:t xml:space="preserve">An interface which contains </w:t>
+      </w:r>
+      <w:r>
+        <w:rPr>
+          <w:b/>
+        </w:rPr>
+        <w:t>single abstract method</w:t>
+      </w:r>
+      <w:r>
+        <w:t xml:space="preserve"> is called Function Interface. If you want to invoke Lambda </w:t>
       </w:r>
       <w:r>
         <w:t>expression,</w:t>
@@ -435,8 +444,6 @@
       </w:pPr>
       <w:r>
         <w:tab/>
-      </w:r>
-      <w:r>
         <w:t>interface Function&lt;</w:t>
       </w:r>
       <w:proofErr w:type="gramStart"/>
@@ -457,8 +464,6 @@
       </w:r>
       <w:r>
         <w:tab/>
-      </w:r>
-      <w:r>
         <w:t xml:space="preserve">public R </w:t>
       </w:r>
       <w:proofErr w:type="gramStart"/>
@@ -500,8 +505,6 @@
       </w:pPr>
       <w:r>
         <w:tab/>
-      </w:r>
-      <w:r>
         <w:t>interface Consumer&lt;T</w:t>
       </w:r>
       <w:proofErr w:type="gramStart"/>
@@ -520,8 +523,6 @@
       </w:r>
       <w:r>
         <w:tab/>
-      </w:r>
-      <w:r>
         <w:t xml:space="preserve">public void </w:t>
       </w:r>
       <w:proofErr w:type="gramStart"/>
@@ -568,8 +569,6 @@
       </w:pPr>
       <w:r>
         <w:tab/>
-      </w:r>
-      <w:r>
         <w:t>interface Supplier&lt;R</w:t>
       </w:r>
       <w:proofErr w:type="gramStart"/>
@@ -588,8 +587,6 @@
       </w:r>
       <w:r>
         <w:tab/>
-      </w:r>
-      <w:r>
         <w:t xml:space="preserve">public R </w:t>
       </w:r>
       <w:proofErr w:type="gramStart"/>
@@ -622,13 +619,7 @@
         <w:rPr>
           <w:b/>
         </w:rPr>
-        <w:t>Bi</w:t>
-      </w:r>
-      <w:r>
-        <w:rPr>
-          <w:b/>
-        </w:rPr>
-        <w:t>Predicate</w:t>
+        <w:t>BiPredicate</w:t>
       </w:r>
       <w:proofErr w:type="spellEnd"/>
     </w:p>
@@ -855,12 +846,332 @@
         <w:t>}</w:t>
       </w:r>
     </w:p>
-    <w:p>
-      <w:pPr>
-        <w:ind w:left="1440"/>
-      </w:pPr>
+    <w:p/>
+    <w:p>
+      <w:pPr>
+        <w:pStyle w:val="ListParagraph"/>
+        <w:numPr>
+          <w:ilvl w:val="0"/>
+          <w:numId w:val="1"/>
+        </w:numPr>
+      </w:pPr>
+      <w:r>
+        <w:t>What is Method Reference?</w:t>
+      </w:r>
+    </w:p>
+    <w:p>
+      <w:pPr>
+        <w:pStyle w:val="ListParagraph"/>
+      </w:pPr>
+      <w:r>
+        <w:t>Method Reference is used for code reusability. If the same block of code is being repeated, then it’s good to make a method and call it using the method reference.</w:t>
+      </w:r>
+    </w:p>
+    <w:p>
+      <w:pPr>
+        <w:pStyle w:val="ListParagraph"/>
+      </w:pPr>
+      <w:proofErr w:type="spellStart"/>
+      <w:proofErr w:type="gramStart"/>
+      <w:r>
+        <w:t>ClassName</w:t>
+      </w:r>
+      <w:proofErr w:type="spellEnd"/>
+      <w:r>
+        <w:t>::</w:t>
+      </w:r>
+      <w:proofErr w:type="spellStart"/>
+      <w:proofErr w:type="gramEnd"/>
+      <w:r>
+        <w:t>MethodName</w:t>
+      </w:r>
+      <w:proofErr w:type="spellEnd"/>
+    </w:p>
+    <w:p>
+      <w:pPr>
+        <w:pStyle w:val="ListParagraph"/>
+      </w:pPr>
+      <w:proofErr w:type="spellStart"/>
+      <w:proofErr w:type="gramStart"/>
+      <w:r>
+        <w:t>ObjectName</w:t>
+      </w:r>
+      <w:proofErr w:type="spellEnd"/>
+      <w:r>
+        <w:t>::</w:t>
+      </w:r>
+      <w:proofErr w:type="spellStart"/>
+      <w:proofErr w:type="gramEnd"/>
+      <w:r>
+        <w:t>MethodName</w:t>
+      </w:r>
+      <w:proofErr w:type="spellEnd"/>
+    </w:p>
+    <w:p>
+      <w:pPr>
+        <w:pStyle w:val="ListParagraph"/>
+      </w:pPr>
+    </w:p>
+    <w:p>
+      <w:pPr>
+        <w:pStyle w:val="ListParagraph"/>
+      </w:pPr>
+      <w:r>
+        <w:t>Only restriction is that method arguments should match with the Functional Interface abstract method.</w:t>
+      </w:r>
+      <w:r>
+        <w:t xml:space="preserve"> It can have any access modifier or return type.</w:t>
+      </w:r>
+    </w:p>
+    <w:p>
+      <w:pPr>
+        <w:pStyle w:val="ListParagraph"/>
+      </w:pPr>
+    </w:p>
+    <w:p>
+      <w:pPr>
+        <w:pStyle w:val="ListParagraph"/>
+        <w:numPr>
+          <w:ilvl w:val="0"/>
+          <w:numId w:val="1"/>
+        </w:numPr>
+      </w:pPr>
+      <w:r>
+        <w:t>What is Constructor Reference?</w:t>
+      </w:r>
+    </w:p>
+    <w:p>
+      <w:pPr>
+        <w:pStyle w:val="ListParagraph"/>
+      </w:pPr>
+      <w:r>
+        <w:t xml:space="preserve">If the Functional Interface abstract method returns an </w:t>
+      </w:r>
+      <w:r>
+        <w:t>object,</w:t>
+      </w:r>
+      <w:r>
+        <w:t xml:space="preserve"> then it that case we can use </w:t>
+      </w:r>
+      <w:proofErr w:type="spellStart"/>
+      <w:r>
+        <w:t>Contructor</w:t>
+      </w:r>
+      <w:proofErr w:type="spellEnd"/>
+      <w:r>
+        <w:t xml:space="preserve"> Reference.</w:t>
+      </w:r>
+    </w:p>
+    <w:p>
+      <w:pPr>
+        <w:pStyle w:val="ListParagraph"/>
+      </w:pPr>
+      <w:proofErr w:type="spellStart"/>
+      <w:proofErr w:type="gramStart"/>
+      <w:r>
+        <w:t>ClassName</w:t>
+      </w:r>
+      <w:proofErr w:type="spellEnd"/>
+      <w:r>
+        <w:t>::</w:t>
+      </w:r>
+      <w:proofErr w:type="gramEnd"/>
+      <w:r>
+        <w:t>new</w:t>
+      </w:r>
+    </w:p>
+    <w:p>
+      <w:pPr>
+        <w:pStyle w:val="ListParagraph"/>
+      </w:pPr>
+      <w:proofErr w:type="gramStart"/>
+      <w:r>
+        <w:t>Test::</w:t>
+      </w:r>
+      <w:proofErr w:type="gramEnd"/>
+      <w:r>
+        <w:t>new</w:t>
+      </w:r>
+    </w:p>
+    <w:p>
+      <w:pPr>
+        <w:pStyle w:val="ListParagraph"/>
+      </w:pPr>
+    </w:p>
+    <w:p>
+      <w:pPr>
+        <w:pStyle w:val="ListParagraph"/>
+        <w:numPr>
+          <w:ilvl w:val="0"/>
+          <w:numId w:val="1"/>
+        </w:numPr>
+      </w:pPr>
+      <w:r>
+        <w:lastRenderedPageBreak/>
+        <w:t>What is Stream?</w:t>
+      </w:r>
+    </w:p>
+    <w:p>
+      <w:pPr>
+        <w:pStyle w:val="ListParagraph"/>
+      </w:pPr>
+    </w:p>
+    <w:p>
+      <w:pPr>
+        <w:pStyle w:val="ListParagraph"/>
+        <w:numPr>
+          <w:ilvl w:val="0"/>
+          <w:numId w:val="1"/>
+        </w:numPr>
+      </w:pPr>
+      <w:r>
+        <w:t xml:space="preserve">What is </w:t>
+      </w:r>
+      <w:proofErr w:type="spellStart"/>
+      <w:r>
+        <w:t>flatmap</w:t>
+      </w:r>
+      <w:proofErr w:type="spellEnd"/>
+      <w:r>
+        <w:t>?</w:t>
+      </w:r>
+    </w:p>
+    <w:p>
+      <w:pPr>
+        <w:pStyle w:val="ListParagraph"/>
+      </w:pPr>
+    </w:p>
+    <w:p>
+      <w:pPr>
+        <w:pStyle w:val="ListParagraph"/>
+        <w:numPr>
+          <w:ilvl w:val="0"/>
+          <w:numId w:val="1"/>
+        </w:numPr>
+      </w:pPr>
+      <w:r>
+        <w:t>What is interface default method?</w:t>
+      </w:r>
+    </w:p>
+    <w:p>
+      <w:pPr>
+        <w:pStyle w:val="ListParagraph"/>
+      </w:pPr>
+    </w:p>
+    <w:p>
+      <w:pPr>
+        <w:pStyle w:val="ListParagraph"/>
+      </w:pPr>
+      <w:r>
+        <w:t xml:space="preserve">Default Method is also known as Virtual Extension Method </w:t>
+      </w:r>
+      <w:r>
+        <w:t>and</w:t>
+      </w:r>
+      <w:r>
+        <w:t xml:space="preserve"> Defender Method</w:t>
+      </w:r>
+      <w:r>
+        <w:t>.</w:t>
+      </w:r>
+    </w:p>
+    <w:p>
+      <w:pPr>
+        <w:pStyle w:val="ListParagraph"/>
+      </w:pPr>
+    </w:p>
+    <w:p>
+      <w:pPr>
+        <w:pStyle w:val="ListParagraph"/>
+      </w:pPr>
+      <w:r>
+        <w:t>Without affecting the implementation classes if you want to add a method then we can use the default method.</w:t>
+      </w:r>
+      <w:r>
+        <w:t xml:space="preserve"> In java 1.8</w:t>
+      </w:r>
+      <w:r>
+        <w:t>, streams have been added to the List interface and it has been defined rather than just declaring it. By this approach, default method helps to provide the backward compatibility without breaking the implementation classes. Since List has many implementation classes it could have easily broke all the implementation classes, it has been just declared.</w:t>
+      </w:r>
       <w:bookmarkStart w:id="0" w:name="_GoBack"/>
       <w:bookmarkEnd w:id="0"/>
+    </w:p>
+    <w:p>
+      <w:pPr>
+        <w:pStyle w:val="ListParagraph"/>
+      </w:pPr>
+    </w:p>
+    <w:p>
+      <w:pPr>
+        <w:pStyle w:val="ListParagraph"/>
+      </w:pPr>
+      <w:r>
+        <w:t>“default” should only be used inside the interface, there is a different meaning inside a class.</w:t>
+      </w:r>
+    </w:p>
+    <w:p>
+      <w:pPr>
+        <w:pStyle w:val="ListParagraph"/>
+      </w:pPr>
+      <w:r>
+        <w:t xml:space="preserve">Object class method can’t be declared as </w:t>
+      </w:r>
+      <w:r>
+        <w:t>default method inside the interface. Because object class by default is already available to all the classes in java.</w:t>
+      </w:r>
+    </w:p>
+    <w:p>
+      <w:pPr>
+        <w:pStyle w:val="ListParagraph"/>
+      </w:pPr>
+      <w:r>
+        <w:t>There is a diamond problem associated with default method because it can lead to multiple inheritance problem.</w:t>
+      </w:r>
+    </w:p>
+    <w:p>
+      <w:pPr>
+        <w:pStyle w:val="ListParagraph"/>
+      </w:pPr>
+    </w:p>
+    <w:p>
+      <w:pPr>
+        <w:pStyle w:val="ListParagraph"/>
+        <w:numPr>
+          <w:ilvl w:val="0"/>
+          <w:numId w:val="1"/>
+        </w:numPr>
+      </w:pPr>
+      <w:r>
+        <w:t>What is</w:t>
+      </w:r>
+      <w:r>
+        <w:t xml:space="preserve"> interface</w:t>
+      </w:r>
+      <w:r>
+        <w:t xml:space="preserve"> static method?</w:t>
+      </w:r>
+    </w:p>
+    <w:p>
+      <w:pPr>
+        <w:pStyle w:val="ListParagraph"/>
+      </w:pPr>
+      <w:r>
+        <w:t xml:space="preserve">If you have only static methods in a </w:t>
+      </w:r>
+      <w:proofErr w:type="gramStart"/>
+      <w:r>
+        <w:t>class</w:t>
+      </w:r>
+      <w:proofErr w:type="gramEnd"/>
+      <w:r>
+        <w:t xml:space="preserve"> then it’s better to go for interface which is less expensive in comparison to a class.</w:t>
+      </w:r>
+      <w:r>
+        <w:t xml:space="preserve"> Moreover, static methods are not related to object </w:t>
+      </w:r>
+      <w:r>
+        <w:t>so it’s better to keep it inside an interface.</w:t>
+      </w:r>
     </w:p>
     <w:sectPr>
       <w:pgSz w:w="12240" w:h="15840"/>

</xml_diff>